<commit_message>
Adding final reference to blog post about .net core applications root directory path
</commit_message>
<xml_diff>
--- a/Documentation/User Guide.docx
+++ b/Documentation/User Guide.docx
@@ -716,11 +716,166 @@
           <w:bCs/>
         </w:rPr>
       </w:pPr>
-      <w:r>
-        <w:rPr>
-          <w:b/>
-          <w:bCs/>
-        </w:rPr>
+    </w:p>
+    <w:p>
+      <w:pPr>
+        <w:rPr>
+          <w:b/>
+          <w:bCs/>
+        </w:rPr>
+      </w:pPr>
+    </w:p>
+    <w:p>
+      <w:pPr>
+        <w:rPr>
+          <w:b/>
+          <w:bCs/>
+        </w:rPr>
+      </w:pPr>
+    </w:p>
+    <w:p>
+      <w:pPr>
+        <w:rPr>
+          <w:b/>
+          <w:bCs/>
+        </w:rPr>
+      </w:pPr>
+    </w:p>
+    <w:p>
+      <w:pPr>
+        <w:rPr>
+          <w:b/>
+          <w:bCs/>
+        </w:rPr>
+      </w:pPr>
+    </w:p>
+    <w:p>
+      <w:pPr>
+        <w:rPr>
+          <w:b/>
+          <w:bCs/>
+        </w:rPr>
+      </w:pPr>
+    </w:p>
+    <w:p>
+      <w:pPr>
+        <w:rPr>
+          <w:b/>
+          <w:bCs/>
+        </w:rPr>
+      </w:pPr>
+    </w:p>
+    <w:p>
+      <w:pPr>
+        <w:rPr>
+          <w:b/>
+          <w:bCs/>
+        </w:rPr>
+      </w:pPr>
+    </w:p>
+    <w:p>
+      <w:pPr>
+        <w:rPr>
+          <w:b/>
+          <w:bCs/>
+        </w:rPr>
+      </w:pPr>
+    </w:p>
+    <w:p>
+      <w:pPr>
+        <w:rPr>
+          <w:b/>
+          <w:bCs/>
+        </w:rPr>
+      </w:pPr>
+    </w:p>
+    <w:p>
+      <w:pPr>
+        <w:rPr>
+          <w:b/>
+          <w:bCs/>
+        </w:rPr>
+      </w:pPr>
+    </w:p>
+    <w:p>
+      <w:pPr>
+        <w:rPr>
+          <w:b/>
+          <w:bCs/>
+        </w:rPr>
+      </w:pPr>
+    </w:p>
+    <w:p>
+      <w:pPr>
+        <w:rPr>
+          <w:b/>
+          <w:bCs/>
+        </w:rPr>
+      </w:pPr>
+    </w:p>
+    <w:p>
+      <w:pPr>
+        <w:rPr>
+          <w:b/>
+          <w:bCs/>
+        </w:rPr>
+      </w:pPr>
+    </w:p>
+    <w:p>
+      <w:pPr>
+        <w:rPr>
+          <w:b/>
+          <w:bCs/>
+        </w:rPr>
+      </w:pPr>
+    </w:p>
+    <w:p>
+      <w:pPr>
+        <w:rPr>
+          <w:b/>
+          <w:bCs/>
+        </w:rPr>
+      </w:pPr>
+    </w:p>
+    <w:p>
+      <w:pPr>
+        <w:rPr>
+          <w:b/>
+          <w:bCs/>
+        </w:rPr>
+      </w:pPr>
+    </w:p>
+    <w:p>
+      <w:pPr>
+        <w:rPr>
+          <w:b/>
+          <w:bCs/>
+        </w:rPr>
+      </w:pPr>
+    </w:p>
+    <w:p>
+      <w:pPr>
+        <w:rPr>
+          <w:b/>
+          <w:bCs/>
+        </w:rPr>
+      </w:pPr>
+    </w:p>
+    <w:p>
+      <w:pPr>
+        <w:rPr>
+          <w:b/>
+          <w:bCs/>
+        </w:rPr>
+      </w:pPr>
+      <w:bookmarkStart w:id="0" w:name="_GoBack"/>
+      <w:bookmarkEnd w:id="0"/>
+      <w:r>
+        <w:rPr>
+          <w:b/>
+          <w:bCs/>
+        </w:rPr>
+        <w:lastRenderedPageBreak/>
         <w:t>References:</w:t>
       </w:r>
     </w:p>
@@ -851,7 +1006,7 @@
     </w:p>
     <w:p>
       <w:r>
-        <w:t>Wikipedia – Glossary of Poker Terms</w:t>
+        <w:t>Code Buckets – Getting the Root Directory Path for .Net Core Applications</w:t>
       </w:r>
     </w:p>
     <w:p>
@@ -860,15 +1015,22 @@
           <w:rPr>
             <w:rStyle w:val="Hyperlink"/>
           </w:rPr>
-          <w:t>https://en.wikipedia.org/wiki/</w:t>
+          <w:t>http://codebuckets.com/2017/10/19/getting-the-root-directory-path-for-net-core-applications/</w:t>
         </w:r>
-        <w:bookmarkStart w:id="0" w:name="_GoBack"/>
-        <w:bookmarkEnd w:id="0"/>
+      </w:hyperlink>
+    </w:p>
+    <w:p>
+      <w:r>
+        <w:t>Wikipedia – Glossary of Poker Terms</w:t>
+      </w:r>
+    </w:p>
+    <w:p>
+      <w:hyperlink r:id="rId13" w:history="1">
         <w:r>
           <w:rPr>
             <w:rStyle w:val="Hyperlink"/>
           </w:rPr>
-          <w:t>Glossary_of_poker_terms</w:t>
+          <w:t>https://en.wikipedia.org/wiki/Glossary_of_poker_terms</w:t>
         </w:r>
       </w:hyperlink>
     </w:p>

</xml_diff>